<commit_message>
Stuff works pretty good
</commit_message>
<xml_diff>
--- a/baileynguyen_cse6363_a2.docx
+++ b/baileynguyen_cse6363_a2.docx
@@ -3,83 +3,1017 @@
 <w:document xmlns:wpc="http://schemas.microsoft.com/office/word/2010/wordprocessingCanvas" xmlns:cx="http://schemas.microsoft.com/office/drawing/2014/chartex" xmlns:cx1="http://schemas.microsoft.com/office/drawing/2015/9/8/chartex" xmlns:cx2="http://schemas.microsoft.com/office/drawing/2015/10/21/chartex" xmlns:cx3="http://schemas.microsoft.com/office/drawing/2016/5/9/chartex" xmlns:cx4="http://schemas.microsoft.com/office/drawing/2016/5/10/chartex" xmlns:cx5="http://schemas.microsoft.com/office/drawing/2016/5/11/chartex" xmlns:cx6="http://schemas.microsoft.com/office/drawing/2016/5/12/chartex" xmlns:cx7="http://schemas.microsoft.com/office/drawing/2016/5/13/chartex" xmlns:cx8="http://schemas.microsoft.com/office/drawing/2016/5/14/chartex" xmlns:mc="http://schemas.openxmlformats.org/markup-compatibility/2006" xmlns:aink="http://schemas.microsoft.com/office/drawing/2016/ink" xmlns:am3d="http://schemas.microsoft.com/office/drawing/2017/model3d" xmlns:o="urn:schemas-microsoft-com:office:office" xmlns:oel="http://schemas.microsoft.com/office/2019/extlst" xmlns:r="http://schemas.openxmlformats.org/officeDocument/2006/relationships" xmlns:m="http://schemas.openxmlformats.org/officeDocument/2006/math" xmlns:v="urn:schemas-microsoft-com:vml" xmlns:wp14="http://schemas.microsoft.com/office/word/2010/wordprocessingDrawing" xmlns:wp="http://schemas.openxmlformats.org/drawingml/2006/wordprocessingDrawing" xmlns:w10="urn:schemas-microsoft-com:office:word" xmlns:w="http://schemas.openxmlformats.org/wordprocessingml/2006/main" xmlns:w14="http://schemas.microsoft.com/office/word/2010/wordml" xmlns:w15="http://schemas.microsoft.com/office/word/2012/wordml" xmlns:w16cex="http://schemas.microsoft.com/office/word/2018/wordml/cex" xmlns:w16cid="http://schemas.microsoft.com/office/word/2016/wordml/cid" xmlns:w16="http://schemas.microsoft.com/office/word/2018/wordml" xmlns:w16du="http://schemas.microsoft.com/office/word/2023/wordml/word16du" xmlns:w16sdtdh="http://schemas.microsoft.com/office/word/2020/wordml/sdtdatahash" xmlns:w16sdtfl="http://schemas.microsoft.com/office/word/2024/wordml/sdtformatlock" xmlns:w16se="http://schemas.microsoft.com/office/word/2015/wordml/symex" xmlns:wpg="http://schemas.microsoft.com/office/word/2010/wordprocessingGroup" xmlns:wpi="http://schemas.microsoft.com/office/word/2010/wordprocessingInk" xmlns:wne="http://schemas.microsoft.com/office/word/2006/wordml" xmlns:wps="http://schemas.microsoft.com/office/word/2010/wordprocessingShape" mc:Ignorable="w14 w15 w16se w16cid w16 w16cex w16sdtdh w16sdtfl w16du wp14">
   <w:body>
     <w:p>
-      <w:r>
-        <w:t>Pickup_datetime</w:t>
-      </w:r>
-    </w:p>
-    <w:p>
-      <w:r>
-        <w:t>Pick up longitude</w:t>
-      </w:r>
-    </w:p>
-    <w:p>
-      <w:r>
-        <w:t>Pick up latitude</w:t>
-      </w:r>
-    </w:p>
-    <w:p>
-      <w:r>
-        <w:t>Dropoff longitude</w:t>
-      </w:r>
-    </w:p>
-    <w:p>
-      <w:r>
-        <w:t>Dropoff latitude</w:t>
+      <w:pPr>
+        <w:rPr>
+          <w:b/>
+          <w:bCs/>
+        </w:rPr>
+      </w:pPr>
+      <w:r>
+        <w:rPr>
+          <w:b/>
+          <w:bCs/>
+        </w:rPr>
+        <w:t>Dataset Preprocessing</w:t>
+      </w:r>
+    </w:p>
+    <w:p>
+      <w:r>
+        <w:t>For normalization I used a zscore for all feature and experimented with scaling certain values from 0-1. I found the best results come from a flat zscore even though it introduced negative values into the data. Accuracy with zscore was about ~0.1 error points better than my other method.</w:t>
+      </w:r>
+    </w:p>
+    <w:p>
+      <w:r>
+        <w:t>I worked on preparing my data by adding new features and splitting the data to make it more suitable for modeling. First, I added new columns, such as fractional representations of the pickup and dropoff times (e.g., pickup_month, pickup_day, and pickup_hour), to capture more granular information about the trip. I also created a pickup_day_of_week feature to account for weekly patterns.</w:t>
+      </w:r>
+    </w:p>
+    <w:p>
+      <w:pPr>
+        <w:rPr>
+          <w:b/>
+          <w:bCs/>
+        </w:rPr>
+      </w:pPr>
+      <w:r>
+        <w:rPr>
+          <w:b/>
+          <w:bCs/>
+        </w:rPr>
+        <w:t>Model Selection</w:t>
+      </w:r>
+    </w:p>
+    <w:p>
+      <w:pPr>
+        <w:spacing w:after="0"/>
+      </w:pPr>
+      <w:r>
+        <w:t>features_model1 = ["pickup_longitude", "pickup_latitude", "dropoff_longitude", "dropoff_latitude"]</w:t>
+      </w:r>
+    </w:p>
+    <w:p>
+      <w:pPr>
+        <w:spacing w:after="0"/>
+      </w:pPr>
+      <w:r>
+        <w:t>model1 = Sequential()</w:t>
+      </w:r>
+    </w:p>
+    <w:p>
+      <w:pPr>
+        <w:spacing w:after="0"/>
+      </w:pPr>
+      <w:r>
+        <w:t>model1.add(LinearLayer(model1_x_train.shape[1], 4))</w:t>
+      </w:r>
+    </w:p>
+    <w:p>
+      <w:pPr>
+        <w:spacing w:after="0"/>
+      </w:pPr>
+      <w:r>
+        <w:t>model1.add(ReLU())</w:t>
+      </w:r>
+    </w:p>
+    <w:p>
+      <w:pPr>
+        <w:spacing w:after="0"/>
+      </w:pPr>
+      <w:r>
+        <w:t>model1.add(LinearLayer(4, 4))</w:t>
+      </w:r>
+    </w:p>
+    <w:p>
+      <w:pPr>
+        <w:spacing w:after="0"/>
+      </w:pPr>
+      <w:r>
+        <w:t>model1.add(ReLU())</w:t>
+      </w:r>
+    </w:p>
+    <w:p>
+      <w:pPr>
+        <w:spacing w:after="0"/>
+      </w:pPr>
+      <w:r>
+        <w:t>model1.add(LinearLayer(4, 1))</w:t>
+      </w:r>
+    </w:p>
+    <w:p>
+      <w:pPr>
+        <w:spacing w:after="0"/>
+      </w:pPr>
+      <w:r>
+        <w:t>epochs_model1 = 1000</w:t>
+      </w:r>
+    </w:p>
+    <w:p>
+      <w:pPr>
+        <w:spacing w:after="0"/>
+      </w:pPr>
+      <w:r>
+        <w:t>learning_rate_model1 = 0.01</w:t>
+      </w:r>
+    </w:p>
+    <w:p>
+      <w:pPr>
+        <w:spacing w:after="0"/>
+      </w:pPr>
+      <w:r>
+        <w:t>patience_model1 = 3</w:t>
+      </w:r>
+    </w:p>
+    <w:p>
+      <w:pPr>
+        <w:spacing w:after="0"/>
+      </w:pPr>
+    </w:p>
+    <w:p>
+      <w:pPr>
+        <w:spacing w:after="0"/>
+      </w:pPr>
+      <w:r>
+        <w:t>Epoch 999, Loss: 0.5671, Val Loss: 0.5455</w:t>
+      </w:r>
+    </w:p>
+    <w:p>
+      <w:pPr>
+        <w:spacing w:after="0"/>
+      </w:pPr>
+      <w:r>
+        <w:t>Saving model at epoch 999 with loss 0.5671</w:t>
+      </w:r>
+    </w:p>
+    <w:p>
+      <w:pPr>
+        <w:spacing w:after="0"/>
+      </w:pPr>
+      <w:r>
+        <w:t>Test Loss (MSE): 0.6195</w:t>
+      </w:r>
+    </w:p>
+    <w:p>
+      <w:r>
+        <w:drawing>
+          <wp:inline distT="0" distB="0" distL="0" distR="0" wp14:anchorId="3E9531C1" wp14:editId="388B6713">
+            <wp:extent cx="5943600" cy="3303270"/>
+            <wp:effectExtent l="0" t="0" r="0" b="0"/>
+            <wp:docPr id="2025191452" name="Picture 1" descr="A graph with numbers and lines&#10;&#10;AI-generated content may be incorrect."/>
+            <wp:cNvGraphicFramePr>
+              <a:graphicFrameLocks xmlns:a="http://schemas.openxmlformats.org/drawingml/2006/main" noChangeAspect="1"/>
+            </wp:cNvGraphicFramePr>
+            <a:graphic xmlns:a="http://schemas.openxmlformats.org/drawingml/2006/main">
+              <a:graphicData uri="http://schemas.openxmlformats.org/drawingml/2006/picture">
+                <pic:pic xmlns:pic="http://schemas.openxmlformats.org/drawingml/2006/picture">
+                  <pic:nvPicPr>
+                    <pic:cNvPr id="2025191452" name="Picture 1" descr="A graph with numbers and lines&#10;&#10;AI-generated content may be incorrect."/>
+                    <pic:cNvPicPr/>
+                  </pic:nvPicPr>
+                  <pic:blipFill>
+                    <a:blip r:embed="rId4"/>
+                    <a:stretch>
+                      <a:fillRect/>
+                    </a:stretch>
+                  </pic:blipFill>
+                  <pic:spPr>
+                    <a:xfrm>
+                      <a:off x="0" y="0"/>
+                      <a:ext cx="5943600" cy="3303270"/>
+                    </a:xfrm>
+                    <a:prstGeom prst="rect">
+                      <a:avLst/>
+                    </a:prstGeom>
+                  </pic:spPr>
+                </pic:pic>
+              </a:graphicData>
+            </a:graphic>
+          </wp:inline>
+        </w:drawing>
+      </w:r>
+    </w:p>
+    <w:p>
+      <w:pPr>
+        <w:spacing w:after="0"/>
+      </w:pPr>
+      <w:r>
+        <w:lastRenderedPageBreak/>
+        <w:t>model1 = Sequential()</w:t>
+      </w:r>
+    </w:p>
+    <w:p>
+      <w:pPr>
+        <w:spacing w:after="0"/>
+      </w:pPr>
+      <w:r>
+        <w:t>model1.add(LinearLayer(model1_x_train.shape[1], 4))</w:t>
+      </w:r>
+    </w:p>
+    <w:p>
+      <w:pPr>
+        <w:spacing w:after="0"/>
+      </w:pPr>
+      <w:r>
+        <w:t>model1.add(ReLU())</w:t>
+      </w:r>
+    </w:p>
+    <w:p>
+      <w:pPr>
+        <w:spacing w:after="0"/>
+      </w:pPr>
+      <w:r>
+        <w:t>model1.add(LinearLayer(4, 4))</w:t>
+      </w:r>
+    </w:p>
+    <w:p>
+      <w:pPr>
+        <w:spacing w:after="0"/>
+      </w:pPr>
+      <w:r>
+        <w:t>model1.add(ReLU())</w:t>
+      </w:r>
+    </w:p>
+    <w:p>
+      <w:pPr>
+        <w:spacing w:after="0"/>
+      </w:pPr>
+      <w:r>
+        <w:t>model1.add(LinearLayer(4, 4))</w:t>
+      </w:r>
+    </w:p>
+    <w:p>
+      <w:pPr>
+        <w:spacing w:after="0"/>
+      </w:pPr>
+      <w:r>
+        <w:t>model1.add(ReLU())</w:t>
+      </w:r>
+    </w:p>
+    <w:p>
+      <w:pPr>
+        <w:spacing w:after="0"/>
+      </w:pPr>
+      <w:r>
+        <w:t>model1.add(LinearLayer(4, 1))</w:t>
+      </w:r>
+    </w:p>
+    <w:p>
+      <w:pPr>
+        <w:spacing w:after="0"/>
+      </w:pPr>
+      <w:r>
+        <w:t>epochs_model1 = 1000</w:t>
+      </w:r>
+    </w:p>
+    <w:p>
+      <w:pPr>
+        <w:spacing w:after="0"/>
+      </w:pPr>
+      <w:r>
+        <w:t>learning_rate_model1 = 0.01</w:t>
+      </w:r>
+    </w:p>
+    <w:p>
+      <w:pPr>
+        <w:spacing w:after="0"/>
+      </w:pPr>
+      <w:r>
+        <w:t>loss_function_model1 = MeanSquaredErrorLoss()</w:t>
+      </w:r>
+    </w:p>
+    <w:p>
+      <w:pPr>
+        <w:spacing w:after="0"/>
+      </w:pPr>
+      <w:r>
+        <w:t xml:space="preserve">patience_model1 = 3 </w:t>
+      </w:r>
+    </w:p>
+    <w:p>
+      <w:pPr>
+        <w:spacing w:after="0"/>
+      </w:pPr>
+      <w:r>
+        <w:t>Epoch 999, Loss: 0.5726, Val Loss: 0.5501</w:t>
+      </w:r>
+    </w:p>
+    <w:p>
+      <w:pPr>
+        <w:spacing w:after="0"/>
+      </w:pPr>
+      <w:r>
+        <w:t>Saving model at epoch 999 with loss 0.5726</w:t>
+      </w:r>
+    </w:p>
+    <w:p>
+      <w:pPr>
+        <w:spacing w:after="0"/>
+      </w:pPr>
+      <w:r>
+        <w:t>Test Loss (MSE): 0.6108</w:t>
+      </w:r>
+    </w:p>
+    <w:p>
+      <w:r>
+        <w:drawing>
+          <wp:inline distT="0" distB="0" distL="0" distR="0" wp14:anchorId="0B6678EB" wp14:editId="3D34946D">
+            <wp:extent cx="5943600" cy="3303270"/>
+            <wp:effectExtent l="0" t="0" r="0" b="0"/>
+            <wp:docPr id="1276728842" name="Picture 1" descr="A graph with numbers and lines&#10;&#10;AI-generated content may be incorrect."/>
+            <wp:cNvGraphicFramePr>
+              <a:graphicFrameLocks xmlns:a="http://schemas.openxmlformats.org/drawingml/2006/main" noChangeAspect="1"/>
+            </wp:cNvGraphicFramePr>
+            <a:graphic xmlns:a="http://schemas.openxmlformats.org/drawingml/2006/main">
+              <a:graphicData uri="http://schemas.openxmlformats.org/drawingml/2006/picture">
+                <pic:pic xmlns:pic="http://schemas.openxmlformats.org/drawingml/2006/picture">
+                  <pic:nvPicPr>
+                    <pic:cNvPr id="1276728842" name="Picture 1" descr="A graph with numbers and lines&#10;&#10;AI-generated content may be incorrect."/>
+                    <pic:cNvPicPr/>
+                  </pic:nvPicPr>
+                  <pic:blipFill>
+                    <a:blip r:embed="rId5"/>
+                    <a:stretch>
+                      <a:fillRect/>
+                    </a:stretch>
+                  </pic:blipFill>
+                  <pic:spPr>
+                    <a:xfrm>
+                      <a:off x="0" y="0"/>
+                      <a:ext cx="5943600" cy="3303270"/>
+                    </a:xfrm>
+                    <a:prstGeom prst="rect">
+                      <a:avLst/>
+                    </a:prstGeom>
+                  </pic:spPr>
+                </pic:pic>
+              </a:graphicData>
+            </a:graphic>
+          </wp:inline>
+        </w:drawing>
       </w:r>
     </w:p>
     <w:p/>
-    <w:p>
-      <w:r>
-        <w:t>Dropoff datetime</w:t>
-      </w:r>
-    </w:p>
-    <w:p>
-      <w:r>
-        <w:t>Pick up longitude</w:t>
-      </w:r>
-    </w:p>
-    <w:p>
-      <w:r>
-        <w:t>Pick up latitude</w:t>
-      </w:r>
-    </w:p>
-    <w:p>
-      <w:r>
-        <w:t>Dropoff longitude</w:t>
-      </w:r>
-    </w:p>
-    <w:p>
-      <w:r>
-        <w:t>Dropoff latitude</w:t>
-      </w:r>
-    </w:p>
     <w:p/>
-    <w:p>
-      <w:r>
-        <w:t>Pickup and dropoff time</w:t>
-      </w:r>
-    </w:p>
-    <w:p>
-      <w:r>
-        <w:t>Pick up longitude</w:t>
-      </w:r>
-    </w:p>
-    <w:p>
-      <w:r>
-        <w:t>Pick up latitude</w:t>
-      </w:r>
-    </w:p>
-    <w:p>
-      <w:r>
-        <w:t>Dropoff longitude</w:t>
-      </w:r>
-    </w:p>
-    <w:p>
-      <w:r>
-        <w:t>Dropoff latitude</w:t>
-      </w:r>
-    </w:p>
     <w:p/>
+    <w:p/>
+    <w:p/>
+    <w:p/>
+    <w:p>
+      <w:r>
+        <w:lastRenderedPageBreak/>
+        <w:t>features_model2 = ["pickup_longitude", "pickup_latitude", "dropoff_longitude", "dropoff_latitude",</w:t>
+      </w:r>
+      <w:r>
+        <w:t xml:space="preserve"> </w:t>
+      </w:r>
+      <w:r>
+        <w:t>"pickup_month", "pickup_day", "pickup_hour", "dropoff_month", "dropoff_day", "dropoff_hour"]</w:t>
+      </w:r>
+    </w:p>
+    <w:p>
+      <w:pPr>
+        <w:spacing w:after="0"/>
+      </w:pPr>
+      <w:r>
+        <w:t>model2 = Sequential()</w:t>
+      </w:r>
+    </w:p>
+    <w:p>
+      <w:pPr>
+        <w:spacing w:after="0"/>
+      </w:pPr>
+      <w:r>
+        <w:t>model2.add(LinearLayer(model2_x_train.shape[1], 4))</w:t>
+      </w:r>
+    </w:p>
+    <w:p>
+      <w:pPr>
+        <w:spacing w:after="0"/>
+      </w:pPr>
+      <w:r>
+        <w:t>model2.add(ReLU())</w:t>
+      </w:r>
+    </w:p>
+    <w:p>
+      <w:pPr>
+        <w:spacing w:after="0"/>
+      </w:pPr>
+      <w:r>
+        <w:t>model2.add(LinearLayer(4, 10))</w:t>
+      </w:r>
+    </w:p>
+    <w:p>
+      <w:pPr>
+        <w:spacing w:after="0"/>
+      </w:pPr>
+      <w:r>
+        <w:t>model2.add(ReLU())</w:t>
+      </w:r>
+    </w:p>
+    <w:p>
+      <w:pPr>
+        <w:spacing w:after="0"/>
+      </w:pPr>
+      <w:r>
+        <w:t>model2.add(LinearLayer(10, 1))</w:t>
+      </w:r>
+    </w:p>
+    <w:p>
+      <w:pPr>
+        <w:spacing w:after="0"/>
+      </w:pPr>
+      <w:r>
+        <w:t>epochs_model2 = 1000</w:t>
+      </w:r>
+    </w:p>
+    <w:p>
+      <w:pPr>
+        <w:spacing w:after="0"/>
+      </w:pPr>
+      <w:r>
+        <w:t>learning_rate_model2 = 0.01</w:t>
+      </w:r>
+    </w:p>
+    <w:p>
+      <w:pPr>
+        <w:spacing w:after="0"/>
+      </w:pPr>
+      <w:r>
+        <w:t>patience_model2 = 3</w:t>
+      </w:r>
+    </w:p>
+    <w:p>
+      <w:pPr>
+        <w:spacing w:after="0"/>
+      </w:pPr>
+    </w:p>
+    <w:p>
+      <w:pPr>
+        <w:spacing w:after="0"/>
+      </w:pPr>
+      <w:r>
+        <w:t>Epoch 999, Loss: 0.6014, Val Loss: 0.5672</w:t>
+      </w:r>
+    </w:p>
+    <w:p>
+      <w:pPr>
+        <w:spacing w:after="0"/>
+      </w:pPr>
+      <w:r>
+        <w:t>Saving model at epoch 999 with loss 0.6014</w:t>
+      </w:r>
+    </w:p>
+    <w:p>
+      <w:pPr>
+        <w:spacing w:after="0"/>
+      </w:pPr>
+      <w:r>
+        <w:t>Test Loss (MSE): 0.6322</w:t>
+      </w:r>
+    </w:p>
+    <w:p>
+      <w:r>
+        <w:drawing>
+          <wp:inline distT="0" distB="0" distL="0" distR="0" wp14:anchorId="422BE599" wp14:editId="72405F93">
+            <wp:extent cx="5943600" cy="3303270"/>
+            <wp:effectExtent l="0" t="0" r="0" b="0"/>
+            <wp:docPr id="1102187541" name="Picture 1" descr="A graph with numbers and lines&#10;&#10;AI-generated content may be incorrect."/>
+            <wp:cNvGraphicFramePr>
+              <a:graphicFrameLocks xmlns:a="http://schemas.openxmlformats.org/drawingml/2006/main" noChangeAspect="1"/>
+            </wp:cNvGraphicFramePr>
+            <a:graphic xmlns:a="http://schemas.openxmlformats.org/drawingml/2006/main">
+              <a:graphicData uri="http://schemas.openxmlformats.org/drawingml/2006/picture">
+                <pic:pic xmlns:pic="http://schemas.openxmlformats.org/drawingml/2006/picture">
+                  <pic:nvPicPr>
+                    <pic:cNvPr id="1102187541" name="Picture 1" descr="A graph with numbers and lines&#10;&#10;AI-generated content may be incorrect."/>
+                    <pic:cNvPicPr/>
+                  </pic:nvPicPr>
+                  <pic:blipFill>
+                    <a:blip r:embed="rId6"/>
+                    <a:stretch>
+                      <a:fillRect/>
+                    </a:stretch>
+                  </pic:blipFill>
+                  <pic:spPr>
+                    <a:xfrm>
+                      <a:off x="0" y="0"/>
+                      <a:ext cx="5943600" cy="3303270"/>
+                    </a:xfrm>
+                    <a:prstGeom prst="rect">
+                      <a:avLst/>
+                    </a:prstGeom>
+                  </pic:spPr>
+                </pic:pic>
+              </a:graphicData>
+            </a:graphic>
+          </wp:inline>
+        </w:drawing>
+      </w:r>
+    </w:p>
+    <w:p/>
+    <w:p>
+      <w:pPr>
+        <w:spacing w:after="0"/>
+      </w:pPr>
+      <w:r>
+        <w:t>model2 = Sequential()</w:t>
+      </w:r>
+    </w:p>
+    <w:p>
+      <w:pPr>
+        <w:spacing w:after="0"/>
+      </w:pPr>
+      <w:r>
+        <w:t>model2.add(LinearLayer(model2_x_train.shape[1], 10))</w:t>
+      </w:r>
+    </w:p>
+    <w:p>
+      <w:pPr>
+        <w:spacing w:after="0"/>
+      </w:pPr>
+      <w:r>
+        <w:t>model2.add(ReLU())</w:t>
+      </w:r>
+    </w:p>
+    <w:p>
+      <w:pPr>
+        <w:spacing w:after="0"/>
+      </w:pPr>
+      <w:r>
+        <w:t>model2.add(LinearLayer(10, 10))</w:t>
+      </w:r>
+    </w:p>
+    <w:p>
+      <w:pPr>
+        <w:spacing w:after="0"/>
+      </w:pPr>
+      <w:r>
+        <w:t>model2.add(ReLU())</w:t>
+      </w:r>
+    </w:p>
+    <w:p>
+      <w:pPr>
+        <w:spacing w:after="0"/>
+      </w:pPr>
+      <w:r>
+        <w:t>model2.add(LinearLayer(10, 10))</w:t>
+      </w:r>
+    </w:p>
+    <w:p>
+      <w:pPr>
+        <w:spacing w:after="0"/>
+      </w:pPr>
+      <w:r>
+        <w:t>model2.add(ReLU())</w:t>
+      </w:r>
+    </w:p>
+    <w:p>
+      <w:pPr>
+        <w:spacing w:after="0"/>
+      </w:pPr>
+      <w:r>
+        <w:t>model2.add(LinearLayer(10, 1))</w:t>
+      </w:r>
+    </w:p>
+    <w:p>
+      <w:pPr>
+        <w:spacing w:after="0"/>
+      </w:pPr>
+      <w:r>
+        <w:t>epochs_model2 = 1000</w:t>
+      </w:r>
+    </w:p>
+    <w:p>
+      <w:pPr>
+        <w:spacing w:after="0"/>
+      </w:pPr>
+      <w:r>
+        <w:lastRenderedPageBreak/>
+        <w:t>learning_rate_model2 = 0.01</w:t>
+      </w:r>
+    </w:p>
+    <w:p>
+      <w:pPr>
+        <w:spacing w:after="0"/>
+      </w:pPr>
+      <w:r>
+        <w:t>loss_function_model2 = MeanSquaredErrorLoss()</w:t>
+      </w:r>
+    </w:p>
+    <w:p>
+      <w:pPr>
+        <w:spacing w:after="0"/>
+      </w:pPr>
+      <w:r>
+        <w:t xml:space="preserve">patience_model2 = </w:t>
+      </w:r>
+      <w:r>
+        <w:t>3</w:t>
+      </w:r>
+    </w:p>
+    <w:p>
+      <w:pPr>
+        <w:spacing w:after="0"/>
+      </w:pPr>
+      <w:r>
+        <w:t>Saving model at epoch 998 with loss 0.4638</w:t>
+      </w:r>
+    </w:p>
+    <w:p>
+      <w:pPr>
+        <w:spacing w:after="0"/>
+      </w:pPr>
+      <w:r>
+        <w:t>Epoch 999, Loss: 0.4638, Val Loss: 0.4090</w:t>
+      </w:r>
+    </w:p>
+    <w:p>
+      <w:pPr>
+        <w:spacing w:after="0"/>
+      </w:pPr>
+      <w:r>
+        <w:t>Saving model at epoch 999 with loss 0.4638</w:t>
+      </w:r>
+    </w:p>
+    <w:p>
+      <w:pPr>
+        <w:spacing w:after="0"/>
+      </w:pPr>
+      <w:r>
+        <w:t>Test Loss (MSE): 0.4648</w:t>
+      </w:r>
+    </w:p>
+    <w:p>
+      <w:r>
+        <w:drawing>
+          <wp:inline distT="0" distB="0" distL="0" distR="0" wp14:anchorId="6D53888F" wp14:editId="5E7432E7">
+            <wp:extent cx="5943600" cy="3303270"/>
+            <wp:effectExtent l="0" t="0" r="0" b="0"/>
+            <wp:docPr id="1673603561" name="Picture 1" descr="A graph with numbers and lines&#10;&#10;AI-generated content may be incorrect."/>
+            <wp:cNvGraphicFramePr>
+              <a:graphicFrameLocks xmlns:a="http://schemas.openxmlformats.org/drawingml/2006/main" noChangeAspect="1"/>
+            </wp:cNvGraphicFramePr>
+            <a:graphic xmlns:a="http://schemas.openxmlformats.org/drawingml/2006/main">
+              <a:graphicData uri="http://schemas.openxmlformats.org/drawingml/2006/picture">
+                <pic:pic xmlns:pic="http://schemas.openxmlformats.org/drawingml/2006/picture">
+                  <pic:nvPicPr>
+                    <pic:cNvPr id="1673603561" name="Picture 1" descr="A graph with numbers and lines&#10;&#10;AI-generated content may be incorrect."/>
+                    <pic:cNvPicPr/>
+                  </pic:nvPicPr>
+                  <pic:blipFill>
+                    <a:blip r:embed="rId7"/>
+                    <a:stretch>
+                      <a:fillRect/>
+                    </a:stretch>
+                  </pic:blipFill>
+                  <pic:spPr>
+                    <a:xfrm>
+                      <a:off x="0" y="0"/>
+                      <a:ext cx="5943600" cy="3303270"/>
+                    </a:xfrm>
+                    <a:prstGeom prst="rect">
+                      <a:avLst/>
+                    </a:prstGeom>
+                  </pic:spPr>
+                </pic:pic>
+              </a:graphicData>
+            </a:graphic>
+          </wp:inline>
+        </w:drawing>
+      </w:r>
+    </w:p>
+    <w:p/>
+    <w:p/>
+    <w:p/>
+    <w:p/>
+    <w:p/>
+    <w:p/>
+    <w:p/>
+    <w:p/>
+    <w:p/>
+    <w:p/>
+    <w:p/>
+    <w:p>
+      <w:r>
+        <w:lastRenderedPageBreak/>
+        <w:t>features_model3 = ["pickup_longitude", "pickup_latitude", "dropoff_longitude", "dropoff_latitude",</w:t>
+      </w:r>
+      <w:r>
+        <w:t xml:space="preserve"> </w:t>
+      </w:r>
+      <w:r>
+        <w:t>"pickup_month", "pickup_day", "pickup_hour", "dropoff_month", "dropoff_day", "dropoff_hour","pickup_day_of_week", "dropoff_day_of_week"]</w:t>
+      </w:r>
+    </w:p>
+    <w:p>
+      <w:pPr>
+        <w:spacing w:after="0"/>
+      </w:pPr>
+      <w:r>
+        <w:t>model3 = Sequential()</w:t>
+      </w:r>
+    </w:p>
+    <w:p>
+      <w:pPr>
+        <w:spacing w:after="0"/>
+      </w:pPr>
+      <w:r>
+        <w:t>model3.add(LinearLayer(model3_x_train.shape[1], 12))</w:t>
+      </w:r>
+    </w:p>
+    <w:p>
+      <w:pPr>
+        <w:spacing w:after="0"/>
+      </w:pPr>
+      <w:r>
+        <w:t>model3.add(ReLU())</w:t>
+      </w:r>
+    </w:p>
+    <w:p>
+      <w:pPr>
+        <w:spacing w:after="0"/>
+      </w:pPr>
+      <w:r>
+        <w:t>model3.add(LinearLayer(12, 12))</w:t>
+      </w:r>
+    </w:p>
+    <w:p>
+      <w:pPr>
+        <w:spacing w:after="0"/>
+      </w:pPr>
+      <w:r>
+        <w:t>model3.add(ReLU())</w:t>
+      </w:r>
+    </w:p>
+    <w:p>
+      <w:pPr>
+        <w:spacing w:after="0"/>
+      </w:pPr>
+      <w:r>
+        <w:t>model3.add(LinearLayer(12, 1))</w:t>
+      </w:r>
+    </w:p>
+    <w:p>
+      <w:pPr>
+        <w:spacing w:after="0"/>
+      </w:pPr>
+      <w:r>
+        <w:t>epochs_model3 = 1000</w:t>
+      </w:r>
+    </w:p>
+    <w:p>
+      <w:pPr>
+        <w:spacing w:after="0"/>
+      </w:pPr>
+      <w:r>
+        <w:t>learning_rate_model3 = 0.01</w:t>
+      </w:r>
+    </w:p>
+    <w:p>
+      <w:pPr>
+        <w:spacing w:after="0"/>
+      </w:pPr>
+      <w:r>
+        <w:t>patience_model3 = 3</w:t>
+      </w:r>
+    </w:p>
+    <w:p>
+      <w:pPr>
+        <w:spacing w:after="0"/>
+      </w:pPr>
+      <w:r>
+        <w:t>Epoch 999, Loss: 0.5260, Val Loss: 0.4445</w:t>
+      </w:r>
+    </w:p>
+    <w:p>
+      <w:pPr>
+        <w:spacing w:after="0"/>
+      </w:pPr>
+      <w:r>
+        <w:t>Saving model at epoch 999 with loss 0.5260</w:t>
+      </w:r>
+    </w:p>
+    <w:p>
+      <w:pPr>
+        <w:spacing w:after="0"/>
+      </w:pPr>
+      <w:r>
+        <w:t>Test Loss (MSE): 0.7539</w:t>
+      </w:r>
+    </w:p>
+    <w:p>
+      <w:r>
+        <w:drawing>
+          <wp:inline distT="0" distB="0" distL="0" distR="0" wp14:anchorId="27C0A9D4" wp14:editId="4CE472EF">
+            <wp:extent cx="5943600" cy="3303270"/>
+            <wp:effectExtent l="0" t="0" r="0" b="0"/>
+            <wp:docPr id="1784532562" name="Picture 1" descr="A graph with numbers and lines&#10;&#10;AI-generated content may be incorrect."/>
+            <wp:cNvGraphicFramePr>
+              <a:graphicFrameLocks xmlns:a="http://schemas.openxmlformats.org/drawingml/2006/main" noChangeAspect="1"/>
+            </wp:cNvGraphicFramePr>
+            <a:graphic xmlns:a="http://schemas.openxmlformats.org/drawingml/2006/main">
+              <a:graphicData uri="http://schemas.openxmlformats.org/drawingml/2006/picture">
+                <pic:pic xmlns:pic="http://schemas.openxmlformats.org/drawingml/2006/picture">
+                  <pic:nvPicPr>
+                    <pic:cNvPr id="1784532562" name="Picture 1" descr="A graph with numbers and lines&#10;&#10;AI-generated content may be incorrect."/>
+                    <pic:cNvPicPr/>
+                  </pic:nvPicPr>
+                  <pic:blipFill>
+                    <a:blip r:embed="rId8"/>
+                    <a:stretch>
+                      <a:fillRect/>
+                    </a:stretch>
+                  </pic:blipFill>
+                  <pic:spPr>
+                    <a:xfrm>
+                      <a:off x="0" y="0"/>
+                      <a:ext cx="5943600" cy="3303270"/>
+                    </a:xfrm>
+                    <a:prstGeom prst="rect">
+                      <a:avLst/>
+                    </a:prstGeom>
+                  </pic:spPr>
+                </pic:pic>
+              </a:graphicData>
+            </a:graphic>
+          </wp:inline>
+        </w:drawing>
+      </w:r>
+    </w:p>
+    <w:p>
+      <w:pPr>
+        <w:spacing w:after="0"/>
+      </w:pPr>
+    </w:p>
+    <w:p>
+      <w:pPr>
+        <w:spacing w:after="0"/>
+      </w:pPr>
+      <w:r>
+        <w:t>model3 = Sequential()</w:t>
+      </w:r>
+    </w:p>
+    <w:p>
+      <w:pPr>
+        <w:spacing w:after="0"/>
+      </w:pPr>
+      <w:r>
+        <w:t>model3.add(LinearLayer(model3_x_train.shape[1], 12))</w:t>
+      </w:r>
+    </w:p>
+    <w:p>
+      <w:pPr>
+        <w:spacing w:after="0"/>
+      </w:pPr>
+      <w:r>
+        <w:t>model3.add(ReLU())</w:t>
+      </w:r>
+    </w:p>
+    <w:p>
+      <w:pPr>
+        <w:spacing w:after="0"/>
+      </w:pPr>
+      <w:r>
+        <w:t>model3.add(LinearLayer(12, 12))</w:t>
+      </w:r>
+    </w:p>
+    <w:p>
+      <w:pPr>
+        <w:spacing w:after="0"/>
+      </w:pPr>
+      <w:r>
+        <w:t>model3.add(ReLU())</w:t>
+      </w:r>
+    </w:p>
+    <w:p>
+      <w:pPr>
+        <w:spacing w:after="0"/>
+      </w:pPr>
+      <w:r>
+        <w:t>model3.add(LinearLayer(12, 12))</w:t>
+      </w:r>
+    </w:p>
+    <w:p>
+      <w:pPr>
+        <w:spacing w:after="0"/>
+      </w:pPr>
+      <w:r>
+        <w:t>model3.add(ReLU())</w:t>
+      </w:r>
+    </w:p>
+    <w:p>
+      <w:pPr>
+        <w:spacing w:after="0"/>
+      </w:pPr>
+      <w:r>
+        <w:t>model3.add(LinearLayer(12, 1))</w:t>
+      </w:r>
+    </w:p>
+    <w:p>
+      <w:pPr>
+        <w:spacing w:after="0"/>
+      </w:pPr>
+      <w:r>
+        <w:t>epochs_model3 = 1000</w:t>
+      </w:r>
+    </w:p>
+    <w:p>
+      <w:pPr>
+        <w:spacing w:after="0"/>
+      </w:pPr>
+      <w:r>
+        <w:lastRenderedPageBreak/>
+        <w:t>learning_rate_model3 = 0.01</w:t>
+      </w:r>
+    </w:p>
+    <w:p>
+      <w:pPr>
+        <w:spacing w:after="0"/>
+      </w:pPr>
+      <w:r>
+        <w:t>loss_function_model3 = MeanSquaredErrorLoss()</w:t>
+      </w:r>
+    </w:p>
+    <w:p>
+      <w:pPr>
+        <w:spacing w:after="0"/>
+      </w:pPr>
+      <w:r>
+        <w:t>best_loss_model3 = float("inf")</w:t>
+      </w:r>
+    </w:p>
+    <w:p>
+      <w:pPr>
+        <w:spacing w:after="0"/>
+      </w:pPr>
+      <w:r>
+        <w:t>patience_model3 = 3</w:t>
+      </w:r>
+    </w:p>
+    <w:p>
+      <w:pPr>
+        <w:spacing w:after="0"/>
+      </w:pPr>
+      <w:r>
+        <w:t>Epoch 999, Loss: 0.4608, Val Loss: 0.4300</w:t>
+      </w:r>
+    </w:p>
+    <w:p>
+      <w:pPr>
+        <w:spacing w:after="0"/>
+      </w:pPr>
+      <w:r>
+        <w:t>Saving model at epoch 999 with loss 0.4608</w:t>
+      </w:r>
+    </w:p>
+    <w:p>
+      <w:pPr>
+        <w:spacing w:after="0"/>
+      </w:pPr>
+      <w:r>
+        <w:t>Test Loss (MSE): 0.5177</w:t>
+      </w:r>
+    </w:p>
+    <w:p>
+      <w:pPr>
+        <w:spacing w:after="0"/>
+      </w:pPr>
+      <w:r>
+        <w:drawing>
+          <wp:inline distT="0" distB="0" distL="0" distR="0" wp14:anchorId="4B619A2C" wp14:editId="36988701">
+            <wp:extent cx="5943600" cy="3303270"/>
+            <wp:effectExtent l="0" t="0" r="0" b="0"/>
+            <wp:docPr id="1286568773" name="Picture 1" descr="A graph with numbers and lines&#10;&#10;AI-generated content may be incorrect."/>
+            <wp:cNvGraphicFramePr>
+              <a:graphicFrameLocks xmlns:a="http://schemas.openxmlformats.org/drawingml/2006/main" noChangeAspect="1"/>
+            </wp:cNvGraphicFramePr>
+            <a:graphic xmlns:a="http://schemas.openxmlformats.org/drawingml/2006/main">
+              <a:graphicData uri="http://schemas.openxmlformats.org/drawingml/2006/picture">
+                <pic:pic xmlns:pic="http://schemas.openxmlformats.org/drawingml/2006/picture">
+                  <pic:nvPicPr>
+                    <pic:cNvPr id="1286568773" name="Picture 1" descr="A graph with numbers and lines&#10;&#10;AI-generated content may be incorrect."/>
+                    <pic:cNvPicPr/>
+                  </pic:nvPicPr>
+                  <pic:blipFill>
+                    <a:blip r:embed="rId9"/>
+                    <a:stretch>
+                      <a:fillRect/>
+                    </a:stretch>
+                  </pic:blipFill>
+                  <pic:spPr>
+                    <a:xfrm>
+                      <a:off x="0" y="0"/>
+                      <a:ext cx="5943600" cy="3303270"/>
+                    </a:xfrm>
+                    <a:prstGeom prst="rect">
+                      <a:avLst/>
+                    </a:prstGeom>
+                  </pic:spPr>
+                </pic:pic>
+              </a:graphicData>
+            </a:graphic>
+          </wp:inline>
+        </w:drawing>
+      </w:r>
+    </w:p>
     <w:sectPr>
       <w:pgSz w:w="12240" w:h="15840"/>
       <w:pgMar w:top="1440" w:right="1440" w:bottom="1440" w:left="1440" w:header="720" w:footer="720" w:gutter="0"/>
@@ -693,7 +1627,6 @@
   <w:style w:type="character" w:default="1" w:styleId="DefaultParagraphFont">
     <w:name w:val="Default Paragraph Font"/>
     <w:uiPriority w:val="1"/>
-    <w:semiHidden/>
     <w:unhideWhenUsed/>
   </w:style>
   <w:style w:type="table" w:default="1" w:styleId="TableNormal">

</xml_diff>

<commit_message>
Done with homework I guess
</commit_message>
<xml_diff>
--- a/baileynguyen_cse6363_a2.docx
+++ b/baileynguyen_cse6363_a2.docx
@@ -4,155 +4,145 @@
   <w:body>
     <w:p>
       <w:pPr>
+        <w:pStyle w:val="Heading1"/>
+      </w:pPr>
+      <w:r>
+        <w:t>Dataset Preprocessing</w:t>
+      </w:r>
+    </w:p>
+    <w:p>
+      <w:r>
+        <w:t>For normalization I used a zscore for all feature and experimented with scaling certain values from 0-1. I found the best results come from a flat zscore even though it introduced negative values into the data. Accuracy with zscore was about ~0.1 error points better than my other method.</w:t>
+      </w:r>
+    </w:p>
+    <w:p>
+      <w:r>
+        <w:t>I worked on preparing my data by adding new features and splitting the data to make it more suitable for modeling. First, I added new columns, such as fractional representations of the pickup and dropoff times (e.g., pickup_month, pickup_day, and pickup_hour), to capture more granular information about the trip. I also created a pickup_day_of_week feature to account for weekly patterns.</w:t>
+      </w:r>
+    </w:p>
+    <w:p>
+      <w:pPr>
+        <w:pStyle w:val="Heading1"/>
+      </w:pPr>
+      <w:r>
+        <w:t>Model Selection</w:t>
+      </w:r>
+    </w:p>
+    <w:p>
+      <w:pPr>
+        <w:pStyle w:val="Heading4"/>
+      </w:pPr>
+      <w:r>
+        <w:t>features_model1 = ["pickup_longitude", "pickup_latitude", "dropoff_longitude", "dropoff_latitude"]</w:t>
+      </w:r>
+    </w:p>
+    <w:p>
+      <w:pPr>
+        <w:pStyle w:val="Heading4"/>
+      </w:pPr>
+      <w:r>
+        <w:t>model1 = Sequential()</w:t>
+      </w:r>
+    </w:p>
+    <w:p>
+      <w:pPr>
+        <w:spacing w:after="0"/>
+      </w:pPr>
+      <w:r>
+        <w:t>model1.add(LinearLayer(model1_x_train.shape[1], 4))</w:t>
+      </w:r>
+    </w:p>
+    <w:p>
+      <w:pPr>
+        <w:spacing w:after="0"/>
+      </w:pPr>
+      <w:r>
+        <w:t>model1.add(ReLU())</w:t>
+      </w:r>
+    </w:p>
+    <w:p>
+      <w:pPr>
+        <w:spacing w:after="0"/>
+      </w:pPr>
+      <w:r>
+        <w:t>model1.add(LinearLayer(4, 4))</w:t>
+      </w:r>
+    </w:p>
+    <w:p>
+      <w:pPr>
+        <w:spacing w:after="0"/>
+      </w:pPr>
+      <w:r>
+        <w:t>model1.add(ReLU())</w:t>
+      </w:r>
+    </w:p>
+    <w:p>
+      <w:pPr>
+        <w:spacing w:after="0"/>
+      </w:pPr>
+      <w:r>
+        <w:t>model1.add(LinearLayer(4, 1))</w:t>
+      </w:r>
+    </w:p>
+    <w:p>
+      <w:pPr>
+        <w:spacing w:after="0"/>
+      </w:pPr>
+      <w:r>
+        <w:t>epochs_model1 = 1000</w:t>
+      </w:r>
+    </w:p>
+    <w:p>
+      <w:pPr>
+        <w:spacing w:after="0"/>
+      </w:pPr>
+      <w:r>
+        <w:t>learning_rate_model1 = 0.01</w:t>
+      </w:r>
+    </w:p>
+    <w:p>
+      <w:pPr>
+        <w:spacing w:after="0"/>
+      </w:pPr>
+      <w:r>
+        <w:t>patience_model1 = 3</w:t>
+      </w:r>
+    </w:p>
+    <w:p>
+      <w:pPr>
+        <w:spacing w:after="0"/>
+      </w:pPr>
+    </w:p>
+    <w:p>
+      <w:pPr>
+        <w:spacing w:after="0"/>
+      </w:pPr>
+      <w:r>
+        <w:t>Epoch 999, Loss: 0.5671, Val Loss: 0.5455</w:t>
+      </w:r>
+    </w:p>
+    <w:p>
+      <w:pPr>
+        <w:spacing w:after="0"/>
+      </w:pPr>
+      <w:r>
+        <w:t>Saving model at epoch 999 with loss 0.5671</w:t>
+      </w:r>
+    </w:p>
+    <w:p>
+      <w:pPr>
+        <w:spacing w:after="0"/>
+      </w:pPr>
+      <w:r>
+        <w:t>Test Loss (MSE): 0.6195</w:t>
+      </w:r>
+    </w:p>
+    <w:p>
+      <w:r>
         <w:rPr>
-          <w:b/>
-          <w:bCs/>
+          <w:noProof/>
         </w:rPr>
-      </w:pPr>
-      <w:r>
-        <w:rPr>
-          <w:b/>
-          <w:bCs/>
-        </w:rPr>
-        <w:t>Dataset Preprocessing</w:t>
-      </w:r>
-    </w:p>
-    <w:p>
-      <w:r>
-        <w:t>For normalization I used a zscore for all feature and experimented with scaling certain values from 0-1. I found the best results come from a flat zscore even though it introduced negative values into the data. Accuracy with zscore was about ~0.1 error points better than my other method.</w:t>
-      </w:r>
-    </w:p>
-    <w:p>
-      <w:r>
-        <w:t>I worked on preparing my data by adding new features and splitting the data to make it more suitable for modeling. First, I added new columns, such as fractional representations of the pickup and dropoff times (e.g., pickup_month, pickup_day, and pickup_hour), to capture more granular information about the trip. I also created a pickup_day_of_week feature to account for weekly patterns.</w:t>
-      </w:r>
-    </w:p>
-    <w:p>
-      <w:pPr>
-        <w:rPr>
-          <w:b/>
-          <w:bCs/>
-        </w:rPr>
-      </w:pPr>
-      <w:r>
-        <w:rPr>
-          <w:b/>
-          <w:bCs/>
-        </w:rPr>
-        <w:t>Model Selection</w:t>
-      </w:r>
-    </w:p>
-    <w:p>
-      <w:pPr>
-        <w:spacing w:after="0"/>
-      </w:pPr>
-      <w:r>
-        <w:t>features_model1 = ["pickup_longitude", "pickup_latitude", "dropoff_longitude", "dropoff_latitude"]</w:t>
-      </w:r>
-    </w:p>
-    <w:p>
-      <w:pPr>
-        <w:spacing w:after="0"/>
-      </w:pPr>
-      <w:r>
-        <w:t>model1 = Sequential()</w:t>
-      </w:r>
-    </w:p>
-    <w:p>
-      <w:pPr>
-        <w:spacing w:after="0"/>
-      </w:pPr>
-      <w:r>
-        <w:t>model1.add(LinearLayer(model1_x_train.shape[1], 4))</w:t>
-      </w:r>
-    </w:p>
-    <w:p>
-      <w:pPr>
-        <w:spacing w:after="0"/>
-      </w:pPr>
-      <w:r>
-        <w:t>model1.add(ReLU())</w:t>
-      </w:r>
-    </w:p>
-    <w:p>
-      <w:pPr>
-        <w:spacing w:after="0"/>
-      </w:pPr>
-      <w:r>
-        <w:t>model1.add(LinearLayer(4, 4))</w:t>
-      </w:r>
-    </w:p>
-    <w:p>
-      <w:pPr>
-        <w:spacing w:after="0"/>
-      </w:pPr>
-      <w:r>
-        <w:t>model1.add(ReLU())</w:t>
-      </w:r>
-    </w:p>
-    <w:p>
-      <w:pPr>
-        <w:spacing w:after="0"/>
-      </w:pPr>
-      <w:r>
-        <w:t>model1.add(LinearLayer(4, 1))</w:t>
-      </w:r>
-    </w:p>
-    <w:p>
-      <w:pPr>
-        <w:spacing w:after="0"/>
-      </w:pPr>
-      <w:r>
-        <w:t>epochs_model1 = 1000</w:t>
-      </w:r>
-    </w:p>
-    <w:p>
-      <w:pPr>
-        <w:spacing w:after="0"/>
-      </w:pPr>
-      <w:r>
-        <w:t>learning_rate_model1 = 0.01</w:t>
-      </w:r>
-    </w:p>
-    <w:p>
-      <w:pPr>
-        <w:spacing w:after="0"/>
-      </w:pPr>
-      <w:r>
-        <w:t>patience_model1 = 3</w:t>
-      </w:r>
-    </w:p>
-    <w:p>
-      <w:pPr>
-        <w:spacing w:after="0"/>
-      </w:pPr>
-    </w:p>
-    <w:p>
-      <w:pPr>
-        <w:spacing w:after="0"/>
-      </w:pPr>
-      <w:r>
-        <w:t>Epoch 999, Loss: 0.5671, Val Loss: 0.5455</w:t>
-      </w:r>
-    </w:p>
-    <w:p>
-      <w:pPr>
-        <w:spacing w:after="0"/>
-      </w:pPr>
-      <w:r>
-        <w:t>Saving model at epoch 999 with loss 0.5671</w:t>
-      </w:r>
-    </w:p>
-    <w:p>
-      <w:pPr>
-        <w:spacing w:after="0"/>
-      </w:pPr>
-      <w:r>
-        <w:t>Test Loss (MSE): 0.6195</w:t>
-      </w:r>
-    </w:p>
-    <w:p>
-      <w:r>
+        <w:lastRenderedPageBreak/>
         <w:drawing>
           <wp:inline distT="0" distB="0" distL="0" distR="0" wp14:anchorId="3E9531C1" wp14:editId="388B6713">
             <wp:extent cx="5943600" cy="3303270"/>
@@ -195,124 +185,127 @@
         <w:spacing w:after="0"/>
       </w:pPr>
       <w:r>
+        <w:t>model1 = Sequential()</w:t>
+      </w:r>
+    </w:p>
+    <w:p>
+      <w:pPr>
+        <w:spacing w:after="0"/>
+      </w:pPr>
+      <w:r>
+        <w:t>model1.add(LinearLayer(model1_x_train.shape[1], 4))</w:t>
+      </w:r>
+    </w:p>
+    <w:p>
+      <w:pPr>
+        <w:spacing w:after="0"/>
+      </w:pPr>
+      <w:r>
+        <w:t>model1.add(ReLU())</w:t>
+      </w:r>
+    </w:p>
+    <w:p>
+      <w:pPr>
+        <w:spacing w:after="0"/>
+      </w:pPr>
+      <w:r>
+        <w:t>model1.add(LinearLayer(4, 4))</w:t>
+      </w:r>
+    </w:p>
+    <w:p>
+      <w:pPr>
+        <w:spacing w:after="0"/>
+      </w:pPr>
+      <w:r>
+        <w:t>model1.add(ReLU())</w:t>
+      </w:r>
+    </w:p>
+    <w:p>
+      <w:pPr>
+        <w:spacing w:after="0"/>
+      </w:pPr>
+      <w:r>
+        <w:t>model1.add(LinearLayer(4, 4))</w:t>
+      </w:r>
+    </w:p>
+    <w:p>
+      <w:pPr>
+        <w:spacing w:after="0"/>
+      </w:pPr>
+      <w:r>
+        <w:t>model1.add(ReLU())</w:t>
+      </w:r>
+    </w:p>
+    <w:p>
+      <w:pPr>
+        <w:spacing w:after="0"/>
+      </w:pPr>
+      <w:r>
+        <w:t>model1.add(LinearLayer(4, 1))</w:t>
+      </w:r>
+    </w:p>
+    <w:p>
+      <w:pPr>
+        <w:spacing w:after="0"/>
+      </w:pPr>
+      <w:r>
+        <w:t>epochs_model1 = 1000</w:t>
+      </w:r>
+    </w:p>
+    <w:p>
+      <w:pPr>
+        <w:spacing w:after="0"/>
+      </w:pPr>
+      <w:r>
+        <w:t>learning_rate_model1 = 0.01</w:t>
+      </w:r>
+    </w:p>
+    <w:p>
+      <w:pPr>
+        <w:spacing w:after="0"/>
+      </w:pPr>
+      <w:r>
+        <w:t>loss_function_model1 = MeanSquaredErrorLoss()</w:t>
+      </w:r>
+    </w:p>
+    <w:p>
+      <w:pPr>
+        <w:spacing w:after="0"/>
+      </w:pPr>
+      <w:r>
+        <w:t xml:space="preserve">patience_model1 = 3 </w:t>
+      </w:r>
+    </w:p>
+    <w:p>
+      <w:pPr>
+        <w:spacing w:after="0"/>
+      </w:pPr>
+      <w:r>
+        <w:t>Epoch 999, Loss: 0.5726, Val Loss: 0.5501</w:t>
+      </w:r>
+    </w:p>
+    <w:p>
+      <w:pPr>
+        <w:spacing w:after="0"/>
+      </w:pPr>
+      <w:r>
+        <w:t>Saving model at epoch 999 with loss 0.5726</w:t>
+      </w:r>
+    </w:p>
+    <w:p>
+      <w:pPr>
+        <w:spacing w:after="0"/>
+      </w:pPr>
+      <w:r>
+        <w:t>Test Loss (MSE): 0.6108</w:t>
+      </w:r>
+    </w:p>
+    <w:p>
+      <w:r>
+        <w:rPr>
+          <w:noProof/>
+        </w:rPr>
         <w:lastRenderedPageBreak/>
-        <w:t>model1 = Sequential()</w:t>
-      </w:r>
-    </w:p>
-    <w:p>
-      <w:pPr>
-        <w:spacing w:after="0"/>
-      </w:pPr>
-      <w:r>
-        <w:t>model1.add(LinearLayer(model1_x_train.shape[1], 4))</w:t>
-      </w:r>
-    </w:p>
-    <w:p>
-      <w:pPr>
-        <w:spacing w:after="0"/>
-      </w:pPr>
-      <w:r>
-        <w:t>model1.add(ReLU())</w:t>
-      </w:r>
-    </w:p>
-    <w:p>
-      <w:pPr>
-        <w:spacing w:after="0"/>
-      </w:pPr>
-      <w:r>
-        <w:t>model1.add(LinearLayer(4, 4))</w:t>
-      </w:r>
-    </w:p>
-    <w:p>
-      <w:pPr>
-        <w:spacing w:after="0"/>
-      </w:pPr>
-      <w:r>
-        <w:t>model1.add(ReLU())</w:t>
-      </w:r>
-    </w:p>
-    <w:p>
-      <w:pPr>
-        <w:spacing w:after="0"/>
-      </w:pPr>
-      <w:r>
-        <w:t>model1.add(LinearLayer(4, 4))</w:t>
-      </w:r>
-    </w:p>
-    <w:p>
-      <w:pPr>
-        <w:spacing w:after="0"/>
-      </w:pPr>
-      <w:r>
-        <w:t>model1.add(ReLU())</w:t>
-      </w:r>
-    </w:p>
-    <w:p>
-      <w:pPr>
-        <w:spacing w:after="0"/>
-      </w:pPr>
-      <w:r>
-        <w:t>model1.add(LinearLayer(4, 1))</w:t>
-      </w:r>
-    </w:p>
-    <w:p>
-      <w:pPr>
-        <w:spacing w:after="0"/>
-      </w:pPr>
-      <w:r>
-        <w:t>epochs_model1 = 1000</w:t>
-      </w:r>
-    </w:p>
-    <w:p>
-      <w:pPr>
-        <w:spacing w:after="0"/>
-      </w:pPr>
-      <w:r>
-        <w:t>learning_rate_model1 = 0.01</w:t>
-      </w:r>
-    </w:p>
-    <w:p>
-      <w:pPr>
-        <w:spacing w:after="0"/>
-      </w:pPr>
-      <w:r>
-        <w:t>loss_function_model1 = MeanSquaredErrorLoss()</w:t>
-      </w:r>
-    </w:p>
-    <w:p>
-      <w:pPr>
-        <w:spacing w:after="0"/>
-      </w:pPr>
-      <w:r>
-        <w:t xml:space="preserve">patience_model1 = 3 </w:t>
-      </w:r>
-    </w:p>
-    <w:p>
-      <w:pPr>
-        <w:spacing w:after="0"/>
-      </w:pPr>
-      <w:r>
-        <w:t>Epoch 999, Loss: 0.5726, Val Loss: 0.5501</w:t>
-      </w:r>
-    </w:p>
-    <w:p>
-      <w:pPr>
-        <w:spacing w:after="0"/>
-      </w:pPr>
-      <w:r>
-        <w:t>Saving model at epoch 999 with loss 0.5726</w:t>
-      </w:r>
-    </w:p>
-    <w:p>
-      <w:pPr>
-        <w:spacing w:after="0"/>
-      </w:pPr>
-      <w:r>
-        <w:t>Test Loss (MSE): 0.6108</w:t>
-      </w:r>
-    </w:p>
-    <w:p>
-      <w:r>
         <w:drawing>
           <wp:inline distT="0" distB="0" distL="0" distR="0" wp14:anchorId="0B6678EB" wp14:editId="3D34946D">
             <wp:extent cx="5943600" cy="3303270"/>
@@ -357,120 +350,126 @@
     <w:p/>
     <w:p/>
     <w:p>
-      <w:r>
+      <w:pPr>
+        <w:pStyle w:val="Heading4"/>
+      </w:pPr>
+      <w:r>
+        <w:t>features_model2 = ["pickup_longitude", "pickup_latitude", "dropoff_longitude", "dropoff_latitude",</w:t>
+      </w:r>
+      <w:r>
+        <w:t xml:space="preserve"> </w:t>
+      </w:r>
+      <w:r>
+        <w:t>"pickup_month", "pickup_day", "pickup_hour", "dropoff_month", "dropoff_day", "dropoff_hour"]</w:t>
+      </w:r>
+    </w:p>
+    <w:p>
+      <w:pPr>
+        <w:spacing w:after="0"/>
+      </w:pPr>
+      <w:r>
+        <w:t>model2 = Sequential()</w:t>
+      </w:r>
+    </w:p>
+    <w:p>
+      <w:pPr>
+        <w:spacing w:after="0"/>
+      </w:pPr>
+      <w:r>
+        <w:t>model2.add(LinearLayer(model2_x_train.shape[1], 4))</w:t>
+      </w:r>
+    </w:p>
+    <w:p>
+      <w:pPr>
+        <w:spacing w:after="0"/>
+      </w:pPr>
+      <w:r>
+        <w:t>model2.add(ReLU())</w:t>
+      </w:r>
+    </w:p>
+    <w:p>
+      <w:pPr>
+        <w:spacing w:after="0"/>
+      </w:pPr>
+      <w:r>
+        <w:t>model2.add(LinearLayer(4, 10))</w:t>
+      </w:r>
+    </w:p>
+    <w:p>
+      <w:pPr>
+        <w:spacing w:after="0"/>
+      </w:pPr>
+      <w:r>
+        <w:t>model2.add(ReLU())</w:t>
+      </w:r>
+    </w:p>
+    <w:p>
+      <w:pPr>
+        <w:spacing w:after="0"/>
+      </w:pPr>
+      <w:r>
+        <w:t>model2.add(LinearLayer(10, 1))</w:t>
+      </w:r>
+    </w:p>
+    <w:p>
+      <w:pPr>
+        <w:spacing w:after="0"/>
+      </w:pPr>
+      <w:r>
+        <w:t>epochs_model2 = 1000</w:t>
+      </w:r>
+    </w:p>
+    <w:p>
+      <w:pPr>
+        <w:spacing w:after="0"/>
+      </w:pPr>
+      <w:r>
+        <w:t>learning_rate_model2 = 0.01</w:t>
+      </w:r>
+    </w:p>
+    <w:p>
+      <w:pPr>
+        <w:spacing w:after="0"/>
+      </w:pPr>
+      <w:r>
+        <w:t>patience_model2 = 3</w:t>
+      </w:r>
+    </w:p>
+    <w:p>
+      <w:pPr>
+        <w:spacing w:after="0"/>
+      </w:pPr>
+    </w:p>
+    <w:p>
+      <w:pPr>
+        <w:spacing w:after="0"/>
+      </w:pPr>
+      <w:r>
+        <w:t>Epoch 999, Loss: 0.6014, Val Loss: 0.5672</w:t>
+      </w:r>
+    </w:p>
+    <w:p>
+      <w:pPr>
+        <w:spacing w:after="0"/>
+      </w:pPr>
+      <w:r>
+        <w:t>Saving model at epoch 999 with loss 0.6014</w:t>
+      </w:r>
+    </w:p>
+    <w:p>
+      <w:pPr>
+        <w:spacing w:after="0"/>
+      </w:pPr>
+      <w:r>
+        <w:t>Test Loss (MSE): 0.6322</w:t>
+      </w:r>
+    </w:p>
+    <w:p>
+      <w:r>
+        <w:rPr>
+          <w:noProof/>
+        </w:rPr>
         <w:lastRenderedPageBreak/>
-        <w:t>features_model2 = ["pickup_longitude", "pickup_latitude", "dropoff_longitude", "dropoff_latitude",</w:t>
-      </w:r>
-      <w:r>
-        <w:t xml:space="preserve"> </w:t>
-      </w:r>
-      <w:r>
-        <w:t>"pickup_month", "pickup_day", "pickup_hour", "dropoff_month", "dropoff_day", "dropoff_hour"]</w:t>
-      </w:r>
-    </w:p>
-    <w:p>
-      <w:pPr>
-        <w:spacing w:after="0"/>
-      </w:pPr>
-      <w:r>
-        <w:t>model2 = Sequential()</w:t>
-      </w:r>
-    </w:p>
-    <w:p>
-      <w:pPr>
-        <w:spacing w:after="0"/>
-      </w:pPr>
-      <w:r>
-        <w:t>model2.add(LinearLayer(model2_x_train.shape[1], 4))</w:t>
-      </w:r>
-    </w:p>
-    <w:p>
-      <w:pPr>
-        <w:spacing w:after="0"/>
-      </w:pPr>
-      <w:r>
-        <w:t>model2.add(ReLU())</w:t>
-      </w:r>
-    </w:p>
-    <w:p>
-      <w:pPr>
-        <w:spacing w:after="0"/>
-      </w:pPr>
-      <w:r>
-        <w:t>model2.add(LinearLayer(4, 10))</w:t>
-      </w:r>
-    </w:p>
-    <w:p>
-      <w:pPr>
-        <w:spacing w:after="0"/>
-      </w:pPr>
-      <w:r>
-        <w:t>model2.add(ReLU())</w:t>
-      </w:r>
-    </w:p>
-    <w:p>
-      <w:pPr>
-        <w:spacing w:after="0"/>
-      </w:pPr>
-      <w:r>
-        <w:t>model2.add(LinearLayer(10, 1))</w:t>
-      </w:r>
-    </w:p>
-    <w:p>
-      <w:pPr>
-        <w:spacing w:after="0"/>
-      </w:pPr>
-      <w:r>
-        <w:t>epochs_model2 = 1000</w:t>
-      </w:r>
-    </w:p>
-    <w:p>
-      <w:pPr>
-        <w:spacing w:after="0"/>
-      </w:pPr>
-      <w:r>
-        <w:t>learning_rate_model2 = 0.01</w:t>
-      </w:r>
-    </w:p>
-    <w:p>
-      <w:pPr>
-        <w:spacing w:after="0"/>
-      </w:pPr>
-      <w:r>
-        <w:t>patience_model2 = 3</w:t>
-      </w:r>
-    </w:p>
-    <w:p>
-      <w:pPr>
-        <w:spacing w:after="0"/>
-      </w:pPr>
-    </w:p>
-    <w:p>
-      <w:pPr>
-        <w:spacing w:after="0"/>
-      </w:pPr>
-      <w:r>
-        <w:t>Epoch 999, Loss: 0.6014, Val Loss: 0.5672</w:t>
-      </w:r>
-    </w:p>
-    <w:p>
-      <w:pPr>
-        <w:spacing w:after="0"/>
-      </w:pPr>
-      <w:r>
-        <w:t>Saving model at epoch 999 with loss 0.6014</w:t>
-      </w:r>
-    </w:p>
-    <w:p>
-      <w:pPr>
-        <w:spacing w:after="0"/>
-      </w:pPr>
-      <w:r>
-        <w:t>Test Loss (MSE): 0.6322</w:t>
-      </w:r>
-    </w:p>
-    <w:p>
-      <w:r>
         <w:drawing>
           <wp:inline distT="0" distB="0" distL="0" distR="0" wp14:anchorId="422BE599" wp14:editId="72405F93">
             <wp:extent cx="5943600" cy="3303270"/>
@@ -586,63 +585,66 @@
         <w:spacing w:after="0"/>
       </w:pPr>
       <w:r>
+        <w:t>learning_rate_model2 = 0.01</w:t>
+      </w:r>
+    </w:p>
+    <w:p>
+      <w:pPr>
+        <w:spacing w:after="0"/>
+      </w:pPr>
+      <w:r>
+        <w:t>loss_function_model2 = MeanSquaredErrorLoss()</w:t>
+      </w:r>
+    </w:p>
+    <w:p>
+      <w:pPr>
+        <w:spacing w:after="0"/>
+      </w:pPr>
+      <w:r>
+        <w:t xml:space="preserve">patience_model2 = </w:t>
+      </w:r>
+      <w:r>
+        <w:t>3</w:t>
+      </w:r>
+    </w:p>
+    <w:p>
+      <w:pPr>
+        <w:spacing w:after="0"/>
+      </w:pPr>
+      <w:r>
+        <w:t>Saving model at epoch 998 with loss 0.4638</w:t>
+      </w:r>
+    </w:p>
+    <w:p>
+      <w:pPr>
+        <w:spacing w:after="0"/>
+      </w:pPr>
+      <w:r>
+        <w:t>Epoch 999, Loss: 0.4638, Val Loss: 0.4090</w:t>
+      </w:r>
+    </w:p>
+    <w:p>
+      <w:pPr>
+        <w:spacing w:after="0"/>
+      </w:pPr>
+      <w:r>
+        <w:t>Saving model at epoch 999 with loss 0.4638</w:t>
+      </w:r>
+    </w:p>
+    <w:p>
+      <w:pPr>
+        <w:spacing w:after="0"/>
+      </w:pPr>
+      <w:r>
+        <w:t>Test Loss (MSE): 0.4648</w:t>
+      </w:r>
+    </w:p>
+    <w:p>
+      <w:r>
+        <w:rPr>
+          <w:noProof/>
+        </w:rPr>
         <w:lastRenderedPageBreak/>
-        <w:t>learning_rate_model2 = 0.01</w:t>
-      </w:r>
-    </w:p>
-    <w:p>
-      <w:pPr>
-        <w:spacing w:after="0"/>
-      </w:pPr>
-      <w:r>
-        <w:t>loss_function_model2 = MeanSquaredErrorLoss()</w:t>
-      </w:r>
-    </w:p>
-    <w:p>
-      <w:pPr>
-        <w:spacing w:after="0"/>
-      </w:pPr>
-      <w:r>
-        <w:t xml:space="preserve">patience_model2 = </w:t>
-      </w:r>
-      <w:r>
-        <w:t>3</w:t>
-      </w:r>
-    </w:p>
-    <w:p>
-      <w:pPr>
-        <w:spacing w:after="0"/>
-      </w:pPr>
-      <w:r>
-        <w:t>Saving model at epoch 998 with loss 0.4638</w:t>
-      </w:r>
-    </w:p>
-    <w:p>
-      <w:pPr>
-        <w:spacing w:after="0"/>
-      </w:pPr>
-      <w:r>
-        <w:t>Epoch 999, Loss: 0.4638, Val Loss: 0.4090</w:t>
-      </w:r>
-    </w:p>
-    <w:p>
-      <w:pPr>
-        <w:spacing w:after="0"/>
-      </w:pPr>
-      <w:r>
-        <w:t>Saving model at epoch 999 with loss 0.4638</w:t>
-      </w:r>
-    </w:p>
-    <w:p>
-      <w:pPr>
-        <w:spacing w:after="0"/>
-      </w:pPr>
-      <w:r>
-        <w:t>Test Loss (MSE): 0.4648</w:t>
-      </w:r>
-    </w:p>
-    <w:p>
-      <w:r>
         <w:drawing>
           <wp:inline distT="0" distB="0" distL="0" distR="0" wp14:anchorId="6D53888F" wp14:editId="5E7432E7">
             <wp:extent cx="5943600" cy="3303270"/>
@@ -692,70 +694,73 @@
     <w:p/>
     <w:p/>
     <w:p>
+      <w:pPr>
+        <w:pStyle w:val="Heading4"/>
+      </w:pPr>
+      <w:r>
+        <w:t>features_model3 = ["pickup_longitude", "pickup_latitude", "dropoff_longitude", "dropoff_latitude",</w:t>
+      </w:r>
+      <w:r>
+        <w:t xml:space="preserve"> </w:t>
+      </w:r>
+      <w:r>
+        <w:t>"pickup_month", "pickup_day", "pickup_hour", "dropoff_month", "dropoff_day", "dropoff_hour","pickup_day_of_week", "dropoff_day_of_week"]</w:t>
+      </w:r>
+    </w:p>
+    <w:p>
+      <w:pPr>
+        <w:spacing w:after="0"/>
+      </w:pPr>
+      <w:r>
+        <w:t>model3 = Sequential()</w:t>
+      </w:r>
+    </w:p>
+    <w:p>
+      <w:pPr>
+        <w:spacing w:after="0"/>
+      </w:pPr>
+      <w:r>
+        <w:t>model3.add(LinearLayer(model3_x_train.shape[1], 12))</w:t>
+      </w:r>
+    </w:p>
+    <w:p>
+      <w:pPr>
+        <w:spacing w:after="0"/>
+      </w:pPr>
+      <w:r>
+        <w:t>model3.add(ReLU())</w:t>
+      </w:r>
+    </w:p>
+    <w:p>
+      <w:pPr>
+        <w:spacing w:after="0"/>
+      </w:pPr>
+      <w:r>
+        <w:t>model3.add(LinearLayer(12, 12))</w:t>
+      </w:r>
+    </w:p>
+    <w:p>
+      <w:pPr>
+        <w:spacing w:after="0"/>
+      </w:pPr>
+      <w:r>
+        <w:t>model3.add(ReLU())</w:t>
+      </w:r>
+    </w:p>
+    <w:p>
+      <w:pPr>
+        <w:spacing w:after="0"/>
+      </w:pPr>
+      <w:r>
+        <w:t>model3.add(LinearLayer(12, 1))</w:t>
+      </w:r>
+    </w:p>
+    <w:p>
+      <w:pPr>
+        <w:spacing w:after="0"/>
+      </w:pPr>
       <w:r>
         <w:lastRenderedPageBreak/>
-        <w:t>features_model3 = ["pickup_longitude", "pickup_latitude", "dropoff_longitude", "dropoff_latitude",</w:t>
-      </w:r>
-      <w:r>
-        <w:t xml:space="preserve"> </w:t>
-      </w:r>
-      <w:r>
-        <w:t>"pickup_month", "pickup_day", "pickup_hour", "dropoff_month", "dropoff_day", "dropoff_hour","pickup_day_of_week", "dropoff_day_of_week"]</w:t>
-      </w:r>
-    </w:p>
-    <w:p>
-      <w:pPr>
-        <w:spacing w:after="0"/>
-      </w:pPr>
-      <w:r>
-        <w:t>model3 = Sequential()</w:t>
-      </w:r>
-    </w:p>
-    <w:p>
-      <w:pPr>
-        <w:spacing w:after="0"/>
-      </w:pPr>
-      <w:r>
-        <w:t>model3.add(LinearLayer(model3_x_train.shape[1], 12))</w:t>
-      </w:r>
-    </w:p>
-    <w:p>
-      <w:pPr>
-        <w:spacing w:after="0"/>
-      </w:pPr>
-      <w:r>
-        <w:t>model3.add(ReLU())</w:t>
-      </w:r>
-    </w:p>
-    <w:p>
-      <w:pPr>
-        <w:spacing w:after="0"/>
-      </w:pPr>
-      <w:r>
-        <w:t>model3.add(LinearLayer(12, 12))</w:t>
-      </w:r>
-    </w:p>
-    <w:p>
-      <w:pPr>
-        <w:spacing w:after="0"/>
-      </w:pPr>
-      <w:r>
-        <w:t>model3.add(ReLU())</w:t>
-      </w:r>
-    </w:p>
-    <w:p>
-      <w:pPr>
-        <w:spacing w:after="0"/>
-      </w:pPr>
-      <w:r>
-        <w:t>model3.add(LinearLayer(12, 1))</w:t>
-      </w:r>
-    </w:p>
-    <w:p>
-      <w:pPr>
-        <w:spacing w:after="0"/>
-      </w:pPr>
-      <w:r>
         <w:t>epochs_model3 = 1000</w:t>
       </w:r>
     </w:p>
@@ -801,6 +806,9 @@
     </w:p>
     <w:p>
       <w:r>
+        <w:rPr>
+          <w:noProof/>
+        </w:rPr>
         <w:drawing>
           <wp:inline distT="0" distB="0" distL="0" distR="0" wp14:anchorId="27C0A9D4" wp14:editId="4CE472EF">
             <wp:extent cx="5943600" cy="3303270"/>
@@ -920,63 +928,66 @@
         <w:spacing w:after="0"/>
       </w:pPr>
       <w:r>
+        <w:t>learning_rate_model3 = 0.01</w:t>
+      </w:r>
+    </w:p>
+    <w:p>
+      <w:pPr>
+        <w:spacing w:after="0"/>
+      </w:pPr>
+      <w:r>
+        <w:t>loss_function_model3 = MeanSquaredErrorLoss()</w:t>
+      </w:r>
+    </w:p>
+    <w:p>
+      <w:pPr>
+        <w:spacing w:after="0"/>
+      </w:pPr>
+      <w:r>
+        <w:t>best_loss_model3 = float("inf")</w:t>
+      </w:r>
+    </w:p>
+    <w:p>
+      <w:pPr>
+        <w:spacing w:after="0"/>
+      </w:pPr>
+      <w:r>
+        <w:t>patience_model3 = 3</w:t>
+      </w:r>
+    </w:p>
+    <w:p>
+      <w:pPr>
+        <w:spacing w:after="0"/>
+      </w:pPr>
+      <w:r>
+        <w:t>Epoch 999, Loss: 0.4608, Val Loss: 0.4300</w:t>
+      </w:r>
+    </w:p>
+    <w:p>
+      <w:pPr>
+        <w:spacing w:after="0"/>
+      </w:pPr>
+      <w:r>
+        <w:t>Saving model at epoch 999 with loss 0.4608</w:t>
+      </w:r>
+    </w:p>
+    <w:p>
+      <w:pPr>
+        <w:spacing w:after="0"/>
+      </w:pPr>
+      <w:r>
+        <w:t>Test Loss (MSE): 0.5177</w:t>
+      </w:r>
+    </w:p>
+    <w:p>
+      <w:pPr>
+        <w:spacing w:after="0"/>
+      </w:pPr>
+      <w:r>
+        <w:rPr>
+          <w:noProof/>
+        </w:rPr>
         <w:lastRenderedPageBreak/>
-        <w:t>learning_rate_model3 = 0.01</w:t>
-      </w:r>
-    </w:p>
-    <w:p>
-      <w:pPr>
-        <w:spacing w:after="0"/>
-      </w:pPr>
-      <w:r>
-        <w:t>loss_function_model3 = MeanSquaredErrorLoss()</w:t>
-      </w:r>
-    </w:p>
-    <w:p>
-      <w:pPr>
-        <w:spacing w:after="0"/>
-      </w:pPr>
-      <w:r>
-        <w:t>best_loss_model3 = float("inf")</w:t>
-      </w:r>
-    </w:p>
-    <w:p>
-      <w:pPr>
-        <w:spacing w:after="0"/>
-      </w:pPr>
-      <w:r>
-        <w:t>patience_model3 = 3</w:t>
-      </w:r>
-    </w:p>
-    <w:p>
-      <w:pPr>
-        <w:spacing w:after="0"/>
-      </w:pPr>
-      <w:r>
-        <w:t>Epoch 999, Loss: 0.4608, Val Loss: 0.4300</w:t>
-      </w:r>
-    </w:p>
-    <w:p>
-      <w:pPr>
-        <w:spacing w:after="0"/>
-      </w:pPr>
-      <w:r>
-        <w:t>Saving model at epoch 999 with loss 0.4608</w:t>
-      </w:r>
-    </w:p>
-    <w:p>
-      <w:pPr>
-        <w:spacing w:after="0"/>
-      </w:pPr>
-      <w:r>
-        <w:t>Test Loss (MSE): 0.5177</w:t>
-      </w:r>
-    </w:p>
-    <w:p>
-      <w:pPr>
-        <w:spacing w:after="0"/>
-      </w:pPr>
-      <w:r>
         <w:drawing>
           <wp:inline distT="0" distB="0" distL="0" distR="0" wp14:anchorId="4B619A2C" wp14:editId="36988701">
             <wp:extent cx="5943600" cy="3303270"/>
@@ -1012,6 +1023,29 @@
             </a:graphic>
           </wp:inline>
         </w:drawing>
+      </w:r>
+    </w:p>
+    <w:p>
+      <w:pPr>
+        <w:spacing w:after="0"/>
+      </w:pPr>
+    </w:p>
+    <w:p>
+      <w:pPr>
+        <w:spacing w:after="0"/>
+      </w:pPr>
+    </w:p>
+    <w:p>
+      <w:pPr>
+        <w:pStyle w:val="Heading1"/>
+      </w:pPr>
+      <w:r>
+        <w:t>Conclusions</w:t>
+      </w:r>
+    </w:p>
+    <w:p>
+      <w:r>
+        <w:t>Looks like my model 2 works pretty well given 1000 epochs to run. However non were able to trigger the patience with 1000 epochs. And increasing regularization to 0.1 is too large and the loss fluctuates. Maybe if the model were to run for a few more thousand epochs it would hit a plateau. The best loss I’ve gotten 0.4648 from model 2. Including the time of drop off and pick up does add more accuracy to the results from comparing to model 1. I also have a feeling that model 3 could outperform model 2 if given many more thousands of epochs versus model 3. I decided to keep most of the layers same size as the input.</w:t>
       </w:r>
     </w:p>
     <w:sectPr>
@@ -1452,7 +1486,6 @@
     <w:next w:val="Normal"/>
     <w:link w:val="Heading2Char"/>
     <w:uiPriority w:val="9"/>
-    <w:semiHidden/>
     <w:unhideWhenUsed/>
     <w:qFormat/>
     <w:rsid w:val="00E4676E"/>
@@ -1475,7 +1508,6 @@
     <w:next w:val="Normal"/>
     <w:link w:val="Heading3Char"/>
     <w:uiPriority w:val="9"/>
-    <w:semiHidden/>
     <w:unhideWhenUsed/>
     <w:qFormat/>
     <w:rsid w:val="00E4676E"/>
@@ -1498,7 +1530,6 @@
     <w:next w:val="Normal"/>
     <w:link w:val="Heading4Char"/>
     <w:uiPriority w:val="9"/>
-    <w:semiHidden/>
     <w:unhideWhenUsed/>
     <w:qFormat/>
     <w:rsid w:val="00E4676E"/>
@@ -1627,6 +1658,7 @@
   <w:style w:type="character" w:default="1" w:styleId="DefaultParagraphFont">
     <w:name w:val="Default Paragraph Font"/>
     <w:uiPriority w:val="1"/>
+    <w:semiHidden/>
     <w:unhideWhenUsed/>
   </w:style>
   <w:style w:type="table" w:default="1" w:styleId="TableNormal">
@@ -1668,7 +1700,6 @@
     <w:basedOn w:val="DefaultParagraphFont"/>
     <w:link w:val="Heading2"/>
     <w:uiPriority w:val="9"/>
-    <w:semiHidden/>
     <w:rsid w:val="00E4676E"/>
     <w:rPr>
       <w:rFonts w:asciiTheme="majorHAnsi" w:eastAsiaTheme="majorEastAsia" w:hAnsiTheme="majorHAnsi" w:cstheme="majorBidi"/>
@@ -1682,7 +1713,6 @@
     <w:basedOn w:val="DefaultParagraphFont"/>
     <w:link w:val="Heading3"/>
     <w:uiPriority w:val="9"/>
-    <w:semiHidden/>
     <w:rsid w:val="00E4676E"/>
     <w:rPr>
       <w:rFonts w:eastAsiaTheme="majorEastAsia" w:cstheme="majorBidi"/>
@@ -1696,7 +1726,6 @@
     <w:basedOn w:val="DefaultParagraphFont"/>
     <w:link w:val="Heading4"/>
     <w:uiPriority w:val="9"/>
-    <w:semiHidden/>
     <w:rsid w:val="00E4676E"/>
     <w:rPr>
       <w:rFonts w:eastAsiaTheme="majorEastAsia" w:cstheme="majorBidi"/>

</xml_diff>